<commit_message>
Started GA selection section
</commit_message>
<xml_diff>
--- a/Report/Draft.docx
+++ b/Report/Draft.docx
@@ -40,7 +40,12 @@
         <w:t>Genetic algorithms are considered in a wide array of problems where exact algorithms would struggle. The travelling salesman problem is a great example of a problem that</w:t>
       </w:r>
       <w:r>
-        <w:t xml:space="preserve"> does not have a means of finding the best solution first time, and would be increasingly time consuming to loop through all possible solutions to find the lowest cost (length of path).</w:t>
+        <w:t xml:space="preserve"> does not have a means of finding the best solution first time, and would be increasingly time consuming to loop through all possible solutions to find the lowest cost (length of p</w:t>
+      </w:r>
+      <w:bookmarkStart w:id="0" w:name="_GoBack"/>
+      <w:bookmarkEnd w:id="0"/>
+      <w:r>
+        <w:t>ath).</w:t>
       </w:r>
     </w:p>
     <w:p>
@@ -68,10 +73,7 @@
         <w:t xml:space="preserve"> by </w:t>
       </w:r>
       <w:r>
-        <w:t>Merrill Flood</w:t>
-      </w:r>
-      <w:r>
-        <w:t xml:space="preserve"> whilst looking to solve a school bus routing problem.</w:t>
+        <w:t>Merrill Flood whilst looking to solve a school bus routing problem.</w:t>
       </w:r>
       <w:r>
         <w:t xml:space="preserve"> </w:t>
@@ -206,15 +208,93 @@
     <w:p>
       <w:r>
         <w:lastRenderedPageBreak/>
-        <w:t>If a stopping criterion is satisfied, then stop and output the best</w:t>
-      </w:r>
-      <w:r>
-        <w:t xml:space="preserve"> chromosome</w:t>
+        <w:t>If a stopping criterion is satisfied, then stop and output the best chromosome</w:t>
       </w:r>
     </w:p>
     <w:p>
       <w:r>
         <w:t>Go to step 2</w:t>
+      </w:r>
+    </w:p>
+    <w:p>
+      <w:pPr>
+        <w:pStyle w:val="Heading1"/>
+        <w:rPr>
+          <w:rFonts w:eastAsia="Times New Roman"/>
+          <w:lang w:eastAsia="en-GB"/>
+        </w:rPr>
+      </w:pPr>
+      <w:r>
+        <w:rPr>
+          <w:rFonts w:eastAsia="Times New Roman"/>
+          <w:lang w:eastAsia="en-GB"/>
+        </w:rPr>
+        <w:t>Proposed solution</w:t>
+      </w:r>
+    </w:p>
+    <w:p>
+      <w:pPr>
+        <w:pStyle w:val="NoSpacing"/>
+        <w:rPr>
+          <w:lang w:eastAsia="en-GB"/>
+        </w:rPr>
+      </w:pPr>
+      <w:r>
+        <w:rPr>
+          <w:lang w:eastAsia="en-GB"/>
+        </w:rPr>
+        <w:t xml:space="preserve">The following sub sections of this paper discusses the merits and drawbacks of using certain genetic algorithm selection strategies. Testing the capabilities of GA's using different means of selecting individual chromosomes (or tour solutions in the case of the travelling salesman problem) will allow statics and conclusions to be applied to the respective strategies, and have a higher chance of finding best possible results for the TSP problem. Alongside selection, the concept of elitism is looked at. Elitism may prevent strong solutions being lost on mutation and crossover, and therefore create better, faster-found routes. </w:t>
+      </w:r>
+    </w:p>
+    <w:p>
+      <w:pPr>
+        <w:spacing w:after="0" w:line="240" w:lineRule="auto"/>
+        <w:rPr>
+          <w:rFonts w:ascii="Times New Roman" w:eastAsia="Times New Roman" w:hAnsi="Times New Roman" w:cs="Times New Roman"/>
+          <w:sz w:val="24"/>
+          <w:szCs w:val="24"/>
+          <w:lang w:eastAsia="en-GB"/>
+        </w:rPr>
+      </w:pPr>
+    </w:p>
+    <w:p>
+      <w:pPr>
+        <w:pStyle w:val="Heading2"/>
+        <w:rPr>
+          <w:rFonts w:eastAsia="Times New Roman"/>
+          <w:lang w:eastAsia="en-GB"/>
+        </w:rPr>
+      </w:pPr>
+      <w:r>
+        <w:rPr>
+          <w:rFonts w:eastAsia="Times New Roman"/>
+          <w:lang w:eastAsia="en-GB"/>
+        </w:rPr>
+        <w:t>Selected an</w:t>
+      </w:r>
+      <w:r>
+        <w:rPr>
+          <w:rFonts w:eastAsia="Times New Roman"/>
+          <w:lang w:eastAsia="en-GB"/>
+        </w:rPr>
+        <w:t>d considered GA representations</w:t>
+      </w:r>
+    </w:p>
+    <w:p>
+      <w:pPr>
+        <w:pStyle w:val="NoSpacing"/>
+      </w:pPr>
+      <w:r>
+        <w:rPr>
+          <w:lang w:eastAsia="en-GB"/>
+        </w:rPr>
+        <w:t>As already discussed in the previous section of the paper, most GA's have been based off of older ones such as chromosome representation. For the purpose of this paper, the algorithm used for the TSP will be also based on this algorithm though different aspects such as crossover, mutation and elitism types will be looked at. To keep the algorithm at a simple chromosome state will allow easier implementation of the algorithm in code form, therefore will be easier to manipulate and change specific aspects to a</w:t>
+      </w:r>
+      <w:r>
+        <w:rPr>
+          <w:lang w:eastAsia="en-GB"/>
+        </w:rPr>
+        <w:t>llow for statistical research.</w:t>
       </w:r>
     </w:p>
     <w:p>
@@ -489,8 +569,6 @@
         </w:rPr>
         <w:t>c</w:t>
       </w:r>
-      <w:bookmarkStart w:id="0" w:name="_GoBack"/>
-      <w:bookmarkEnd w:id="0"/>
       <w:r>
         <w:rPr>
           <w:rFonts w:ascii="inherit" w:eastAsia="Times New Roman" w:hAnsi="inherit" w:cs="Times"/>
@@ -503,6 +581,19 @@
       </w:r>
       <w:r>
         <w:t xml:space="preserve"> </w:t>
+      </w:r>
+    </w:p>
+    <w:p>
+      <w:pPr>
+        <w:shd w:val="clear" w:color="auto" w:fill="FFFFFF"/>
+        <w:spacing w:after="180" w:line="300" w:lineRule="atLeast"/>
+        <w:jc w:val="both"/>
+      </w:pPr>
+      <w:r>
+        <w:t xml:space="preserve">6 </w:t>
+      </w:r>
+      <w:r>
+        <w:t>http://www.obitko.com/tutorials/genetic-algorithms/operators.php</w:t>
       </w:r>
     </w:p>
     <w:sectPr>
@@ -1154,6 +1245,32 @@
       <w:u w:val="single"/>
     </w:rPr>
   </w:style>
+  <w:style w:type="paragraph" w:styleId="NormalWeb">
+    <w:name w:val="Normal (Web)"/>
+    <w:basedOn w:val="Normal"/>
+    <w:uiPriority w:val="99"/>
+    <w:semiHidden/>
+    <w:unhideWhenUsed/>
+    <w:rsid w:val="00212E6C"/>
+    <w:pPr>
+      <w:spacing w:before="100" w:beforeAutospacing="1" w:after="100" w:afterAutospacing="1" w:line="240" w:lineRule="auto"/>
+    </w:pPr>
+    <w:rPr>
+      <w:rFonts w:ascii="Times New Roman" w:eastAsia="Times New Roman" w:hAnsi="Times New Roman" w:cs="Times New Roman"/>
+      <w:sz w:val="24"/>
+      <w:szCs w:val="24"/>
+      <w:lang w:eastAsia="en-GB"/>
+    </w:rPr>
+  </w:style>
+  <w:style w:type="paragraph" w:styleId="NoSpacing">
+    <w:name w:val="No Spacing"/>
+    <w:uiPriority w:val="1"/>
+    <w:qFormat/>
+    <w:rsid w:val="00212E6C"/>
+    <w:pPr>
+      <w:spacing w:after="0" w:line="240" w:lineRule="auto"/>
+    </w:pPr>
+  </w:style>
 </w:styles>
 </file>
 

</xml_diff>